<commit_message>
Izvjesce o medama zavrseno
</commit_message>
<xml_diff>
--- a/data/dokumenti/templates/naslovna/Izvjesce_o_medama_template.docx
+++ b/data/dokumenti/templates/naslovna/Izvjesce_o_medama_template.docx
@@ -419,20 +419,77 @@
                   </w:r>
                   <w:r>
                     <w:rPr>
+                      <w:rFonts w:ascii="Arial" w:hAnsi="Arial"/>
+                      <w:sz w:val="20"/>
+                      <w:szCs w:val="20"/>
+                    </w:rPr>
+                    <w:t>${NARUCITELJ_ZAHTJEV}</w:t>
+                  </w:r>
+                  <w:r>
+                    <w:t xml:space="preserve">, obavljeno je snimanje objekata i međa na k.č.br. </w:t>
+                  </w:r>
+                  <w:r>
+                    <w:rPr>
+                      <w:rFonts w:ascii="Arial" w:hAnsi="Arial"/>
+                      <w:sz w:val="20"/>
+                      <w:szCs w:val="20"/>
+                    </w:rPr>
+                    <w:t>${</w:t>
+                  </w:r>
+                  <w:r>
+                    <w:rPr>
+                      <w:rFonts w:ascii="Arial" w:hAnsi="Arial"/>
+                      <w:sz w:val="20"/>
+                      <w:szCs w:val="20"/>
+                    </w:rPr>
+                    <w:t>KATASTARSKA_C</w:t>
+                  </w:r>
+                  <w:r>
+                    <w:rPr>
+                      <w:rFonts w:ascii="Arial" w:hAnsi="Arial"/>
+                      <w:sz w:val="20"/>
+                      <w:szCs w:val="20"/>
+                    </w:rPr>
+                    <w:t>}</w:t>
+                  </w:r>
+                  <w:r>
+                    <w:rPr>
                       <w:rFonts w:cs="Calibri"/>
                       <w:color w:val="FF0000"/>
                     </w:rPr>
-                    <w:t>Drinovac Zdenko, Josipa Račića 16, Zaprešić</w:t>
-                  </w:r>
-                  <w:r>
-                    <w:t xml:space="preserve">, obavljeno je snimanje objekata i međa na k.č.br. </w:t>
-                  </w:r>
-                  <w:r>
-                    <w:rPr>
-                      <w:rFonts w:cs="Calibri"/>
-                      <w:color w:val="FF0000"/>
-                    </w:rPr>
-                    <w:t>3804, k.o. Zaprešić</w:t>
+                    <w:t xml:space="preserve">, k.o. </w:t>
+                  </w:r>
+                  <w:r>
+                    <w:rPr>
+                      <w:rFonts w:ascii="Arial" w:hAnsi="Arial"/>
+                      <w:sz w:val="20"/>
+                      <w:szCs w:val="20"/>
+                    </w:rPr>
+                    <w:t>${</w:t>
+                  </w:r>
+                  <w:r>
+                    <w:rPr>
+                      <w:rFonts w:ascii="Arial" w:hAnsi="Arial" w:cs="Arial"/>
+                      <w:sz w:val="20"/>
+                      <w:szCs w:val="20"/>
+                    </w:rPr>
+                    <w:t>KATASTARSKA_O</w:t>
+                  </w:r>
+                  <w:r>
+                    <w:rPr>
+                      <w:rFonts w:ascii="Arial" w:hAnsi="Arial"/>
+                      <w:sz w:val="20"/>
+                      <w:szCs w:val="20"/>
+                    </w:rPr>
+                    <w:t>}</w:t>
+                  </w:r>
+                  <w:r>
+                    <w:rPr>
+                      <w:rFonts w:ascii="Arial" w:hAnsi="Arial"/>
+                      <w:sz w:val="20"/>
+                      <w:szCs w:val="20"/>
+                    </w:rPr>
+                    <w:t xml:space="preserve"> ,</w:t>
                   </w:r>
                   <w:r>
                     <w:t xml:space="preserve"> za potrebe izrade geodetskog elaborata.</w:t>
@@ -478,90 +535,61 @@
                     <w:t>Predmetna čestica je na terenu omeđena kako slijedi:</w:t>
                   </w:r>
                 </w:p>
-                <w:p>
-                  <w:pPr>
-                    <w:pStyle w:val="ListParagraph"/>
-                    <w:numPr>
-                      <w:ilvl w:val="0"/>
-                      <w:numId w:val="5"/>
-                    </w:numPr>
-                    <w:spacing w:line="360" w:lineRule="auto"/>
-                    <w:rPr>
-                      <w:color w:val="FF0000"/>
-                      <w:lang w:val="hr-HR"/>
-                    </w:rPr>
-                  </w:pPr>
-                  <w:r>
-                    <w:rPr>
-                      <w:color w:val="FF0000"/>
-                      <w:lang w:val="hr-HR"/>
-                    </w:rPr>
-                    <w:t>Prema susjednoj čestici 3806 omeđena je željeznom ogradom.</w:t>
-                  </w:r>
-                </w:p>
-                <w:p>
-                  <w:pPr>
-                    <w:pStyle w:val="ListParagraph"/>
-                    <w:numPr>
-                      <w:ilvl w:val="0"/>
-                      <w:numId w:val="5"/>
-                    </w:numPr>
-                    <w:spacing w:line="360" w:lineRule="auto"/>
-                    <w:rPr>
-                      <w:color w:val="FF0000"/>
-                      <w:lang w:val="hr-HR"/>
-                    </w:rPr>
-                  </w:pPr>
-                  <w:r>
-                    <w:rPr>
-                      <w:color w:val="FF0000"/>
-                      <w:lang w:val="hr-HR"/>
-                    </w:rPr>
-                    <w:t>Prema čestici 3805 omeđena je dijelom žičanom ogradom, a dijelom rubom objekta na čestici 3804</w:t>
-                  </w:r>
-                </w:p>
-                <w:p>
-                  <w:pPr>
-                    <w:pStyle w:val="ListParagraph"/>
-                    <w:numPr>
-                      <w:ilvl w:val="0"/>
-                      <w:numId w:val="5"/>
-                    </w:numPr>
-                    <w:spacing w:line="360" w:lineRule="auto"/>
-                    <w:rPr>
-                      <w:color w:val="FF0000"/>
-                      <w:lang w:val="hr-HR"/>
-                    </w:rPr>
-                  </w:pPr>
-                  <w:r>
-                    <w:rPr>
-                      <w:color w:val="FF0000"/>
-                      <w:lang w:val="hr-HR"/>
-                    </w:rPr>
-                    <w:t>Prema čestici 3791 omeđena je željeznom ogradom</w:t>
-                  </w:r>
-                </w:p>
-                <w:p>
-                  <w:pPr>
-                    <w:pStyle w:val="ListParagraph"/>
-                    <w:numPr>
-                      <w:ilvl w:val="0"/>
-                      <w:numId w:val="5"/>
-                    </w:numPr>
-                    <w:spacing w:line="360" w:lineRule="auto"/>
-                    <w:rPr>
-                      <w:color w:val="FF0000"/>
-                      <w:lang w:val="hr-HR"/>
-                    </w:rPr>
-                  </w:pPr>
-                  <w:r>
-                    <w:rPr>
-                      <w:color w:val="FF0000"/>
-                      <w:lang w:val="hr-HR"/>
-                    </w:rPr>
-                    <w:t>Prema čestici 3803 omeđena je dijelom žičanom ogradom, a dijelom rubovima objekta na predmetnoj i susjenoj čestici</w:t>
-                  </w:r>
-                </w:p>
+                <w:tbl>
+                  <w:tblPr>
+                    <w:tblStyle w:val="TableGrid"/>
+                    <w:tblW w:w="0" w:type="auto"/>
+                    <w:tblInd w:w="534" w:type="dxa"/>
+                    <w:tblBorders>
+                      <w:top w:val="none" w:sz="0" w:space="0" w:color="auto"/>
+                      <w:left w:val="none" w:sz="0" w:space="0" w:color="auto"/>
+                      <w:bottom w:val="none" w:sz="0" w:space="0" w:color="auto"/>
+                      <w:right w:val="none" w:sz="0" w:space="0" w:color="auto"/>
+                      <w:insideH w:val="none" w:sz="0" w:space="0" w:color="auto"/>
+                      <w:insideV w:val="none" w:sz="0" w:space="0" w:color="auto"/>
+                    </w:tblBorders>
+                    <w:tblLook w:val="04A0"/>
+                  </w:tblPr>
+                  <w:tblGrid>
+                    <w:gridCol w:w="8699"/>
+                  </w:tblGrid>
+                  <w:tr>
+                    <w:tc>
+                      <w:tcPr>
+                        <w:tcW w:w="8699" w:type="dxa"/>
+                      </w:tcPr>
+                      <w:p>
+                        <w:pPr>
+                          <w:pStyle w:val="Sadrajokvira"/>
+                          <w:spacing w:line="360" w:lineRule="auto"/>
+                          <w:rPr>
+                            <w:lang w:val="hr-HR"/>
+                          </w:rPr>
+                        </w:pPr>
+                        <w:r>
+                          <w:rPr>
+                            <w:lang w:val="hr-HR"/>
+                          </w:rPr>
+                          <w:t>${</w:t>
+                        </w:r>
+                        <w:r>
+                          <w:rPr>
+                            <w:rFonts w:ascii="Arial" w:hAnsi="Arial"/>
+                            <w:sz w:val="20"/>
+                            <w:szCs w:val="20"/>
+                          </w:rPr>
+                          <w:t>CESTICA_OMEDENJA</w:t>
+                        </w:r>
+                        <w:r>
+                          <w:rPr>
+                            <w:lang w:val="hr-HR"/>
+                          </w:rPr>
+                          <w:t>}</w:t>
+                        </w:r>
+                      </w:p>
+                    </w:tc>
+                  </w:tr>
+                </w:tbl>
                 <w:p>
                   <w:pPr>
                     <w:pStyle w:val="Sadrajokvira"/>
@@ -678,75 +706,56 @@
         </w:rPr>
       </w:pPr>
     </w:p>
-    <w:p>
-      <w:pPr>
-        <w:pStyle w:val="ListParagraph"/>
-        <w:numPr>
-          <w:ilvl w:val="0"/>
-          <w:numId w:val="4"/>
-        </w:numPr>
-        <w:spacing w:line="480" w:lineRule="auto"/>
-        <w:rPr>
-          <w:rFonts w:ascii="Arial" w:hAnsi="Arial" w:cs="Arial"/>
-          <w:sz w:val="20"/>
-          <w:szCs w:val="20"/>
-          <w:lang w:val="hr-HR"/>
-        </w:rPr>
-      </w:pPr>
-      <w:r>
-        <w:rPr>
-          <w:rFonts w:ascii="Arial" w:hAnsi="Arial" w:cs="Arial"/>
-          <w:sz w:val="20"/>
-          <w:szCs w:val="20"/>
-          <w:lang w:val="hr-HR"/>
-        </w:rPr>
-        <w:t xml:space="preserve">________________________          </w:t>
-      </w:r>
-      <w:r>
-        <w:rPr>
-          <w:rFonts w:ascii="Arial" w:hAnsi="Arial" w:cs="Arial"/>
-          <w:color w:val="FF0000"/>
-          <w:sz w:val="20"/>
-          <w:szCs w:val="20"/>
-        </w:rPr>
-        <w:t>HULJAK-DRINOVAC RUŽICA</w:t>
-      </w:r>
-    </w:p>
-    <w:p>
-      <w:pPr>
-        <w:pStyle w:val="ListParagraph"/>
-        <w:numPr>
-          <w:ilvl w:val="0"/>
-          <w:numId w:val="4"/>
-        </w:numPr>
-        <w:spacing w:line="480" w:lineRule="auto"/>
-        <w:rPr>
-          <w:rFonts w:ascii="Arial" w:hAnsi="Arial" w:cs="Arial"/>
-          <w:sz w:val="20"/>
-          <w:szCs w:val="20"/>
-          <w:lang w:val="hr-HR"/>
-        </w:rPr>
-      </w:pPr>
-      <w:r>
-        <w:rPr>
-          <w:rFonts w:ascii="Arial" w:hAnsi="Arial" w:cs="Arial"/>
-          <w:sz w:val="20"/>
-          <w:szCs w:val="20"/>
-          <w:lang w:val="hr-HR"/>
-        </w:rPr>
-        <w:t xml:space="preserve">________________________          </w:t>
-      </w:r>
-      <w:r>
-        <w:rPr>
-          <w:rFonts w:ascii="Arial" w:hAnsi="Arial" w:cs="Arial"/>
-          <w:color w:val="FF0000"/>
-          <w:sz w:val="20"/>
-          <w:szCs w:val="20"/>
-          <w:lang w:val="hr-HR"/>
-        </w:rPr>
-        <w:t>DRINOVAC ZDENKO</w:t>
-      </w:r>
-    </w:p>
+    <w:tbl>
+      <w:tblPr>
+        <w:tblStyle w:val="TableGrid"/>
+        <w:tblW w:w="0" w:type="auto"/>
+        <w:tblInd w:w="360" w:type="dxa"/>
+        <w:tblBorders>
+          <w:top w:val="none" w:sz="0" w:space="0" w:color="auto"/>
+          <w:left w:val="none" w:sz="0" w:space="0" w:color="auto"/>
+          <w:bottom w:val="none" w:sz="0" w:space="0" w:color="auto"/>
+          <w:right w:val="none" w:sz="0" w:space="0" w:color="auto"/>
+          <w:insideH w:val="none" w:sz="0" w:space="0" w:color="auto"/>
+          <w:insideV w:val="none" w:sz="0" w:space="0" w:color="auto"/>
+        </w:tblBorders>
+        <w:tblLook w:val="04A0"/>
+      </w:tblPr>
+      <w:tblGrid>
+        <w:gridCol w:w="9494"/>
+      </w:tblGrid>
+      <w:tr>
+        <w:tc>
+          <w:tcPr>
+            <w:tcW w:w="9854" w:type="dxa"/>
+          </w:tcPr>
+          <w:p>
+            <w:pPr>
+              <w:spacing w:line="480" w:lineRule="auto"/>
+              <w:rPr>
+                <w:rFonts w:ascii="Arial" w:hAnsi="Arial"/>
+                <w:sz w:val="20"/>
+                <w:szCs w:val="20"/>
+              </w:rPr>
+            </w:pPr>
+            <w:r>
+              <w:t>${</w:t>
+            </w:r>
+            <w:r>
+              <w:rPr>
+                <w:rFonts w:ascii="Arial" w:hAnsi="Arial"/>
+                <w:sz w:val="20"/>
+                <w:szCs w:val="20"/>
+              </w:rPr>
+              <w:t>POTPISI_PREDMETNE</w:t>
+            </w:r>
+            <w:r>
+              <w:t>}</w:t>
+            </w:r>
+          </w:p>
+        </w:tc>
+      </w:tr>
+    </w:tbl>
     <w:p>
       <w:pPr>
         <w:spacing w:line="480" w:lineRule="auto"/>
@@ -819,137 +828,56 @@
         </w:rPr>
       </w:pPr>
     </w:p>
-    <w:p>
-      <w:pPr>
-        <w:rPr>
-          <w:rFonts w:ascii="Arial" w:hAnsi="Arial"/>
-          <w:sz w:val="20"/>
-          <w:szCs w:val="20"/>
-        </w:rPr>
-      </w:pPr>
-      <w:r>
-        <w:rPr>
-          <w:rFonts w:ascii="Arial" w:hAnsi="Arial"/>
-          <w:sz w:val="20"/>
-          <w:szCs w:val="20"/>
-        </w:rPr>
-        <w:t xml:space="preserve">1.        ________________________         </w:t>
-      </w:r>
-      <w:r>
-        <w:rPr>
-          <w:rFonts w:ascii="Arial" w:hAnsi="Arial"/>
-          <w:color w:val="FF0000"/>
-          <w:sz w:val="20"/>
-          <w:szCs w:val="20"/>
-        </w:rPr>
-        <w:t>GRAD ZAPREŠIĆ</w:t>
-      </w:r>
-    </w:p>
-    <w:p>
-      <w:pPr>
-        <w:rPr>
-          <w:rFonts w:ascii="Arial" w:hAnsi="Arial"/>
-          <w:sz w:val="20"/>
-          <w:szCs w:val="20"/>
-        </w:rPr>
-      </w:pPr>
-    </w:p>
-    <w:p>
-      <w:pPr>
-        <w:rPr>
-          <w:rFonts w:ascii="Arial" w:hAnsi="Arial"/>
-          <w:sz w:val="20"/>
-          <w:szCs w:val="20"/>
-        </w:rPr>
-      </w:pPr>
-      <w:r>
-        <w:rPr>
-          <w:rFonts w:ascii="Arial" w:hAnsi="Arial"/>
-          <w:sz w:val="20"/>
-          <w:szCs w:val="20"/>
-        </w:rPr>
-        <w:t xml:space="preserve">2.        ________________________         </w:t>
-      </w:r>
-      <w:r>
-        <w:rPr>
-          <w:rFonts w:ascii="Arial" w:hAnsi="Arial"/>
-          <w:color w:val="FF0000"/>
-          <w:sz w:val="20"/>
-          <w:szCs w:val="20"/>
-        </w:rPr>
-        <w:t>BELJAN INGRID</w:t>
-      </w:r>
-    </w:p>
-    <w:p>
-      <w:pPr>
-        <w:rPr>
-          <w:rFonts w:ascii="Arial" w:hAnsi="Arial"/>
-          <w:sz w:val="20"/>
-          <w:szCs w:val="20"/>
-        </w:rPr>
-      </w:pPr>
-    </w:p>
-    <w:p>
-      <w:pPr>
-        <w:rPr>
-          <w:rFonts w:ascii="Arial" w:hAnsi="Arial"/>
-          <w:sz w:val="20"/>
-          <w:szCs w:val="20"/>
-        </w:rPr>
-      </w:pPr>
-      <w:r>
-        <w:rPr>
-          <w:rFonts w:ascii="Arial" w:hAnsi="Arial"/>
-          <w:sz w:val="20"/>
-          <w:szCs w:val="20"/>
-        </w:rPr>
-        <w:t xml:space="preserve">3.        ________________________         </w:t>
-      </w:r>
-      <w:r>
-        <w:rPr>
-          <w:rFonts w:ascii="Arial" w:hAnsi="Arial"/>
-          <w:color w:val="FF0000"/>
-          <w:sz w:val="20"/>
-          <w:szCs w:val="20"/>
-        </w:rPr>
-        <w:t>HALILAGIĆ LEOKADIJA</w:t>
-      </w:r>
-    </w:p>
-    <w:p>
-      <w:pPr>
-        <w:rPr>
-          <w:rFonts w:ascii="Arial" w:hAnsi="Arial"/>
-          <w:sz w:val="20"/>
-          <w:szCs w:val="20"/>
-        </w:rPr>
-      </w:pPr>
-    </w:p>
-    <w:p>
-      <w:pPr>
-        <w:rPr>
-          <w:rFonts w:ascii="Arial" w:hAnsi="Arial"/>
-          <w:sz w:val="20"/>
-          <w:szCs w:val="20"/>
-        </w:rPr>
-      </w:pPr>
-      <w:r>
-        <w:rPr>
-          <w:rFonts w:ascii="Arial" w:hAnsi="Arial"/>
-          <w:sz w:val="20"/>
-          <w:szCs w:val="20"/>
-        </w:rPr>
-        <w:t xml:space="preserve">4.        ________________________         </w:t>
-      </w:r>
-      <w:r>
-        <w:rPr>
-          <w:rFonts w:ascii="Arial" w:hAnsi="Arial"/>
-          <w:color w:val="FF0000"/>
-          <w:sz w:val="20"/>
-          <w:szCs w:val="20"/>
-        </w:rPr>
-        <w:t>MARINOV INGA</w:t>
-      </w:r>
-    </w:p>
+    <w:tbl>
+      <w:tblPr>
+        <w:tblStyle w:val="TableGrid"/>
+        <w:tblW w:w="0" w:type="auto"/>
+        <w:tblInd w:w="392" w:type="dxa"/>
+        <w:tblBorders>
+          <w:top w:val="none" w:sz="0" w:space="0" w:color="auto"/>
+          <w:left w:val="none" w:sz="0" w:space="0" w:color="auto"/>
+          <w:bottom w:val="none" w:sz="0" w:space="0" w:color="auto"/>
+          <w:right w:val="none" w:sz="0" w:space="0" w:color="auto"/>
+          <w:insideH w:val="none" w:sz="0" w:space="0" w:color="auto"/>
+          <w:insideV w:val="none" w:sz="0" w:space="0" w:color="auto"/>
+        </w:tblBorders>
+        <w:tblLook w:val="04A0"/>
+      </w:tblPr>
+      <w:tblGrid>
+        <w:gridCol w:w="9462"/>
+      </w:tblGrid>
+      <w:tr>
+        <w:tc>
+          <w:tcPr>
+            <w:tcW w:w="9462" w:type="dxa"/>
+          </w:tcPr>
+          <w:p>
+            <w:pPr>
+              <w:rPr>
+                <w:rFonts w:ascii="Arial" w:hAnsi="Arial"/>
+                <w:b/>
+                <w:sz w:val="20"/>
+                <w:szCs w:val="20"/>
+              </w:rPr>
+            </w:pPr>
+            <w:r>
+              <w:t>${</w:t>
+            </w:r>
+            <w:r>
+              <w:rPr>
+                <w:rFonts w:ascii="Arial" w:hAnsi="Arial"/>
+                <w:sz w:val="20"/>
+                <w:szCs w:val="20"/>
+              </w:rPr>
+              <w:t>POTPISI_SUSJEDNE</w:t>
+            </w:r>
+            <w:r>
+              <w:t>}</w:t>
+            </w:r>
+          </w:p>
+        </w:tc>
+      </w:tr>
+    </w:tbl>
     <w:p>
       <w:pPr>
         <w:rPr>
@@ -1104,15 +1032,47 @@
                       <w:sz w:val="23"/>
                       <w:szCs w:val="23"/>
                     </w:rPr>
-                    <w:t xml:space="preserve">U Zagrebu, </w:t>
-                  </w:r>
-                  <w:r>
-                    <w:rPr>
-                      <w:color w:val="FF0000"/>
+                    <w:t xml:space="preserve">U </w:t>
+                  </w:r>
+                  <w:r>
+                    <w:rPr>
+                      <w:rFonts w:ascii="Arial" w:hAnsi="Arial"/>
+                      <w:sz w:val="20"/>
+                      <w:szCs w:val="20"/>
+                    </w:rPr>
+                    <w:t>${</w:t>
+                  </w:r>
+                  <w:r>
+                    <w:rPr>
+                      <w:rFonts w:ascii="Arial" w:hAnsi="Arial"/>
+                      <w:sz w:val="20"/>
+                      <w:szCs w:val="20"/>
+                    </w:rPr>
+                    <w:t>MJESTO_ELABORATA</w:t>
+                  </w:r>
+                  <w:r>
+                    <w:rPr>
+                      <w:rFonts w:ascii="Arial" w:hAnsi="Arial"/>
+                      <w:sz w:val="20"/>
+                      <w:szCs w:val="20"/>
+                    </w:rPr>
+                    <w:t>}</w:t>
+                  </w:r>
+                  <w:r>
+                    <w:rPr>
                       <w:sz w:val="23"/>
                       <w:szCs w:val="23"/>
                     </w:rPr>
-                    <w:t>28.01.2017</w:t>
+                    <w:t xml:space="preserve">, </w:t>
+                  </w:r>
+                  <w:r>
+                    <w:rPr>
+                      <w:rFonts w:ascii="Arial" w:hAnsi="Arial" w:cs="Arial"/>
+                      <w:color w:val="FF0000"/>
+                      <w:sz w:val="20"/>
+                      <w:szCs w:val="20"/>
+                    </w:rPr>
+                    <w:t>${DATUM}</w:t>
                   </w:r>
                   <w:r>
                     <w:rPr>
@@ -1175,7 +1135,39 @@
                       <w:sz w:val="22"/>
                       <w:szCs w:val="22"/>
                     </w:rPr>
-                    <w:t>Izvješće sastavio: Marko Jukić, dipl.ing.geod.</w:t>
+                    <w:t xml:space="preserve">Izvješće sastavio: </w:t>
+                  </w:r>
+                  <w:r>
+                    <w:rPr>
+                      <w:rFonts w:ascii="Calibri" w:hAnsi="Calibri"/>
+                      <w:sz w:val="22"/>
+                      <w:szCs w:val="22"/>
+                    </w:rPr>
+                    <w:t xml:space="preserve">  </w:t>
+                  </w:r>
+                  <w:r>
+                    <w:rPr>
+                      <w:rFonts w:ascii="Arial" w:hAnsi="Arial"/>
+                      <w:sz w:val="20"/>
+                      <w:szCs w:val="20"/>
+                    </w:rPr>
+                    <w:t>${</w:t>
+                  </w:r>
+                  <w:r>
+                    <w:rPr>
+                      <w:rFonts w:ascii="Arial" w:hAnsi="Arial"/>
+                      <w:sz w:val="20"/>
+                      <w:szCs w:val="20"/>
+                    </w:rPr>
+                    <w:t>KONTAKT_OSOBA</w:t>
+                  </w:r>
+                  <w:r>
+                    <w:rPr>
+                      <w:rFonts w:ascii="Arial" w:hAnsi="Arial"/>
+                      <w:sz w:val="20"/>
+                      <w:szCs w:val="20"/>
+                    </w:rPr>
+                    <w:t>}</w:t>
                   </w:r>
                 </w:p>
               </w:txbxContent>

</xml_diff>